<commit_message>
Aproximando a exportar final
</commit_message>
<xml_diff>
--- a/docs/assets/documents/metodos/protocolo3.docx
+++ b/docs/assets/documents/metodos/protocolo3.docx
@@ -3,233 +3,136 @@
 <w:document xmlns:wpc="http://schemas.microsoft.com/office/word/2010/wordprocessingCanvas" xmlns:cx="http://schemas.microsoft.com/office/drawing/2014/chartex" xmlns:cx1="http://schemas.microsoft.com/office/drawing/2015/9/8/chartex" xmlns:cx2="http://schemas.microsoft.com/office/drawing/2015/10/21/chartex" xmlns:cx3="http://schemas.microsoft.com/office/drawing/2016/5/9/chartex" xmlns:cx4="http://schemas.microsoft.com/office/drawing/2016/5/10/chartex" xmlns:cx5="http://schemas.microsoft.com/office/drawing/2016/5/11/chartex" xmlns:cx6="http://schemas.microsoft.com/office/drawing/2016/5/12/chartex" xmlns:cx7="http://schemas.microsoft.com/office/drawing/2016/5/13/chartex" xmlns:cx8="http://schemas.microsoft.com/office/drawing/2016/5/14/chartex" xmlns:mc="http://schemas.openxmlformats.org/markup-compatibility/2006" xmlns:aink="http://schemas.microsoft.com/office/drawing/2016/ink" xmlns:am3d="http://schemas.microsoft.com/office/drawing/2017/model3d" xmlns:o="urn:schemas-microsoft-com:office:office" xmlns:oel="http://schemas.microsoft.com/office/2019/extlst" xmlns:r="http://schemas.openxmlformats.org/officeDocument/2006/relationships" xmlns:m="http://schemas.openxmlformats.org/officeDocument/2006/math" xmlns:v="urn:schemas-microsoft-com:vml" xmlns:wp14="http://schemas.microsoft.com/office/word/2010/wordprocessingDrawing" xmlns:wp="http://schemas.openxmlformats.org/drawingml/2006/wordprocessingDrawing" xmlns:w10="urn:schemas-microsoft-com:office:word" xmlns:w="http://schemas.openxmlformats.org/wordprocessingml/2006/main" xmlns:w14="http://schemas.microsoft.com/office/word/2010/wordml" xmlns:w15="http://schemas.microsoft.com/office/word/2012/wordml" xmlns:w16cex="http://schemas.microsoft.com/office/word/2018/wordml/cex" xmlns:w16cid="http://schemas.microsoft.com/office/word/2016/wordml/cid" xmlns:w16="http://schemas.microsoft.com/office/word/2018/wordml" xmlns:w16sdtdh="http://schemas.microsoft.com/office/word/2020/wordml/sdtdatahash" xmlns:w16se="http://schemas.microsoft.com/office/word/2015/wordml/symex" xmlns:wpg="http://schemas.microsoft.com/office/word/2010/wordprocessingGroup" xmlns:wpi="http://schemas.microsoft.com/office/word/2010/wordprocessingInk" xmlns:wne="http://schemas.microsoft.com/office/word/2006/wordml" xmlns:wps="http://schemas.microsoft.com/office/word/2010/wordprocessingShape" mc:Ignorable="w14 w15 w16se w16cid w16 w16cex w16sdtdh wp14">
   <w:body>
     <w:p>
-      <w:pPr>
+      <w:r>
+        <w:t>Protocolo de entrevista semiestructurada</w:t>
+      </w:r>
+    </w:p>
+    <w:p>
+      <w:r>
+        <w:t xml:space="preserve">Un mapeo multidimensional de las tensiones </w:t>
+      </w:r>
+      <w:r>
+        <w:t>en las humanidades digitales en América Latina.</w:t>
+      </w:r>
+    </w:p>
+    <w:p>
+      <w:r>
+        <w:t>Sergio Rodríguez Gómez</w:t>
+      </w:r>
+    </w:p>
+    <w:p>
+      <w:r>
+        <w:t>V. 3</w:t>
+      </w:r>
+    </w:p>
+    <w:p/>
+    <w:p>
+      <w:r>
+        <w:t>Presentación:</w:t>
+      </w:r>
+    </w:p>
+    <w:p>
+      <w:r>
+        <w:t>Me encuentro mapeando diferentes tensiones acerca de las prácticas y discursos de las humanidades digitales (HD) en América Latina. Estas tensiones no necesariamente deben verse como antagonistas o dicotómicas, sino como la base de un espacio multidimensional en el que distintas personas, proyectos e instituciones pueden tomar distintas posiciones y moverse o cerrar las fronteras del campo. Las dimensiones que me interesan son: la dimensión de la tradición humanística (cómo las humanidades y el humanismo se conciben dentro de las humanidades digitales), la dimensión de la formación de comunidad (cómo las comunidades de HD crean en relación con las instituciones, comunidades de práctica, grupos activistas, etc), la dimensión de la epistemología digital (cómo se concibe, usa o estudia lo “digital” en las HD), y la dimensión de las infaestructuras (cómo los estándares, el software, la organización, el conocimiento, etc., limitan o propician prácticas en las HD).</w:t>
+      </w:r>
+    </w:p>
+    <w:p/>
+    <w:p>
+      <w:r>
+        <w:t>Trasfondo</w:t>
+      </w:r>
+      <w:r>
+        <w:t>:</w:t>
+      </w:r>
+      <w:r>
+        <w:t xml:space="preserve"> </w:t>
+      </w:r>
+      <w:r>
+        <w:t>¿</w:t>
+      </w:r>
+      <w:r>
+        <w:t>puede hacer un esbo</w:t>
+      </w:r>
+      <w:r>
+        <w:t>zo general de su trayectoria académica / activista?</w:t>
+      </w:r>
+    </w:p>
+    <w:p/>
+    <w:p>
+      <w:r>
+        <w:rPr>
+          <w:color w:val="00B050"/>
+        </w:rPr>
+        <w:t>Dimensión de la formación de comunidad</w:t>
+      </w:r>
+      <w:r>
+        <w:t xml:space="preserve">. </w:t>
+      </w:r>
+      <w:r>
+        <w:t>¿Están los proyectos en los que trabaja relacionados con instituciones formales o comunidades de práctica y grupos de interés, o ambos? ¿Hay ventajas o desventajas entre una forma de organización y la otra? (por ejemplo, ¿presupuestos, organización, prestigio, acceso a herramientas, etc., en las instituciones, o más libertad para escoger temas, experimentar o probar temas controversiales en comunidades de práctica?)</w:t>
+      </w:r>
+    </w:p>
+    <w:p/>
+    <w:p>
+      <w:r>
+        <w:rPr>
+          <w:color w:val="BF8F00" w:themeColor="accent4" w:themeShade="BF"/>
+        </w:rPr>
+        <w:t>Dimensión</w:t>
+      </w:r>
+      <w:r>
+        <w:rPr>
+          <w:color w:val="BF8F00" w:themeColor="accent4" w:themeShade="BF"/>
+        </w:rPr>
+        <w:t xml:space="preserve"> de la epistemología digital. </w:t>
+      </w:r>
+      <w:r>
+        <w:t>¿Si tuviera que posicionarse en este eje de la epistemología de las HD, en qué lugar se ubicaría?</w:t>
+      </w:r>
+    </w:p>
+    <w:p/>
+    <w:p>
+      <w:r>
+        <w:t xml:space="preserve">A </w:t>
+      </w:r>
+      <w:r>
         <w:rPr>
           <w:lang w:val="en-US"/>
         </w:rPr>
-      </w:pPr>
-      <w:proofErr w:type="spellStart"/>
+        <w:sym w:font="Wingdings" w:char="F0DF"/>
+      </w:r>
+      <w:r>
+        <w:t>-------------------------------------------------------------</w:t>
+      </w:r>
+      <w:r>
+        <w:t>--------------------------------</w:t>
+      </w:r>
+      <w:r>
+        <w:t>---------------</w:t>
+      </w:r>
       <w:r>
         <w:rPr>
           <w:lang w:val="en-US"/>
         </w:rPr>
-        <w:t>Protocolo</w:t>
-      </w:r>
-      <w:proofErr w:type="spellEnd"/>
-      <w:r>
-        <w:rPr>
-          <w:lang w:val="en-US"/>
-        </w:rPr>
-        <w:t xml:space="preserve"> de </w:t>
-      </w:r>
-      <w:proofErr w:type="spellStart"/>
-      <w:r>
-        <w:rPr>
-          <w:lang w:val="en-US"/>
-        </w:rPr>
-        <w:t>entrevista</w:t>
-      </w:r>
-      <w:proofErr w:type="spellEnd"/>
-      <w:r>
-        <w:rPr>
-          <w:lang w:val="en-US"/>
-        </w:rPr>
+        <w:sym w:font="Wingdings" w:char="F0E0"/>
+      </w:r>
+      <w:r>
+        <w:t xml:space="preserve">  B</w:t>
+      </w:r>
+    </w:p>
+    <w:p/>
+    <w:p>
+      <w:r>
+        <w:t>A:</w:t>
+      </w:r>
+      <w:r>
+        <w:t xml:space="preserve"> Más cerca del uso de herramientas computacionales para estudiar temas humanísticos.</w:t>
+      </w:r>
+      <w:r>
         <w:t xml:space="preserve"> </w:t>
       </w:r>
-      <w:proofErr w:type="spellStart"/>
-      <w:r>
-        <w:rPr>
-          <w:lang w:val="en-US"/>
-        </w:rPr>
-        <w:t>semiestructurada</w:t>
-      </w:r>
-      <w:proofErr w:type="spellEnd"/>
-    </w:p>
-    <w:p>
-      <w:r>
-        <w:t xml:space="preserve">Un mapeo multidimensional de las tensiones </w:t>
-      </w:r>
-      <w:r>
-        <w:t>en las humanidades digitales en América Latina.</w:t>
-      </w:r>
-    </w:p>
-    <w:p>
-      <w:r>
-        <w:t>Sergio Rodríguez Gómez</w:t>
-      </w:r>
-    </w:p>
-    <w:p>
-      <w:r>
-        <w:t>V. 3</w:t>
-      </w:r>
-    </w:p>
-    <w:p/>
-    <w:p>
-      <w:r>
-        <w:t>Presentación:</w:t>
-      </w:r>
-    </w:p>
-    <w:p>
-      <w:r>
-        <w:t xml:space="preserve">Me encuentro mapeando diferentes tensiones acerca de las prácticas y discursos de las humanidades digitales (HD) en América Latina. Estas tensiones no necesariamente deben verse como antagonistas o dicotómicas, sino como la base de un espacio multidimensional en el que distintas personas, proyectos e instituciones pueden tomar distintas posiciones y moverse o cerrar las fronteras del campo. Las dimensiones que me interesan son: la dimensión de la tradición humanística (cómo las humanidades y el humanismo se conciben dentro de las humanidades digitales), la dimensión de la formación de comunidad (cómo las comunidades de HD crean en relación con las instituciones, comunidades de práctica, grupos activistas, </w:t>
-      </w:r>
-      <w:proofErr w:type="spellStart"/>
-      <w:r>
-        <w:t>etc</w:t>
-      </w:r>
-      <w:proofErr w:type="spellEnd"/>
-      <w:r>
-        <w:t xml:space="preserve">), la dimensión de la epistemología digital (cómo se concibe, usa o estudia lo “digital” en las HD), y la dimensión de las </w:t>
-      </w:r>
-      <w:proofErr w:type="spellStart"/>
-      <w:r>
-        <w:t>infaestructuras</w:t>
-      </w:r>
-      <w:proofErr w:type="spellEnd"/>
-      <w:r>
-        <w:t xml:space="preserve"> (cómo los estándares, el software, la organización, el conocimiento, etc., limitan o propician prácticas en las HD).</w:t>
-      </w:r>
-    </w:p>
-    <w:p>
-      <w:pPr>
-        <w:rPr>
-          <w:lang w:val="en-US"/>
-        </w:rPr>
-      </w:pPr>
-    </w:p>
-    <w:p>
-      <w:r>
-        <w:t>Trasfondo</w:t>
-      </w:r>
-      <w:r>
-        <w:t>:</w:t>
-      </w:r>
-      <w:r>
-        <w:t xml:space="preserve"> puede hacer un esbo</w:t>
-      </w:r>
-      <w:r>
-        <w:t>zo general de su trayectoria académica / activista?</w:t>
-      </w:r>
-    </w:p>
-    <w:p/>
-    <w:p>
-      <w:r>
-        <w:rPr>
-          <w:color w:val="00B050"/>
-        </w:rPr>
-        <w:t>Dimensión de la formación de comunidad</w:t>
-      </w:r>
-      <w:r>
-        <w:t xml:space="preserve">. </w:t>
-      </w:r>
-      <w:r>
-        <w:t>¿Están los proyectos en los que trabaja relacionados con instituciones formales o comunidades de práctica y grupos de interés, o ambos? ¿Hay ventajas o desventajas entre una forma de organización y la otra? (por ejemplo, ¿presupuestos, organización, prestigio, acceso a herramientas, etc., en las instituciones, o más libertad para escoger temas, experimentar o probar temas controversiales en comunidades de práctica?)</w:t>
-      </w:r>
-    </w:p>
-    <w:p/>
-    <w:p>
-      <w:r>
-        <w:rPr>
-          <w:color w:val="BF8F00" w:themeColor="accent4" w:themeShade="BF"/>
-        </w:rPr>
-        <w:t>Dimensión</w:t>
-      </w:r>
-      <w:r>
-        <w:rPr>
-          <w:color w:val="BF8F00" w:themeColor="accent4" w:themeShade="BF"/>
-        </w:rPr>
-        <w:t xml:space="preserve"> de la epistemología digital. </w:t>
-      </w:r>
-      <w:r>
-        <w:t>¿Si tuviera que posicionarse en este eje de la epistemología de las HD, en qué lugar se ubicaría?</w:t>
-      </w:r>
-    </w:p>
-    <w:p>
-      <w:pPr>
-        <w:rPr>
-          <w:lang w:val="en-US"/>
-        </w:rPr>
-      </w:pPr>
-    </w:p>
-    <w:p>
-      <w:pPr>
-        <w:rPr>
-          <w:lang w:val="en-US"/>
-        </w:rPr>
-      </w:pPr>
-      <w:r>
-        <w:rPr>
-          <w:lang w:val="en-US"/>
-        </w:rPr>
-        <w:t xml:space="preserve">A </w:t>
-      </w:r>
-      <w:r>
-        <w:rPr>
-          <w:lang w:val="en-US"/>
-        </w:rPr>
-        <w:sym w:font="Wingdings" w:char="F0DF"/>
-      </w:r>
-      <w:r>
-        <w:rPr>
-          <w:lang w:val="en-US"/>
-        </w:rPr>
-        <w:t>-------------------------------------------------------------</w:t>
-      </w:r>
-      <w:r>
-        <w:rPr>
-          <w:lang w:val="en-US"/>
-        </w:rPr>
-        <w:t>--------------------------------</w:t>
-      </w:r>
-      <w:r>
-        <w:rPr>
-          <w:lang w:val="en-US"/>
-        </w:rPr>
-        <w:t>---------------</w:t>
-      </w:r>
-      <w:r>
-        <w:rPr>
-          <w:lang w:val="en-US"/>
-        </w:rPr>
-        <w:sym w:font="Wingdings" w:char="F0E0"/>
-      </w:r>
-      <w:r>
-        <w:rPr>
-          <w:lang w:val="en-US"/>
-        </w:rPr>
-        <w:t xml:space="preserve">  B</w:t>
-      </w:r>
-    </w:p>
-    <w:p>
-      <w:pPr>
-        <w:rPr>
-          <w:lang w:val="en-US"/>
-        </w:rPr>
-      </w:pPr>
-    </w:p>
-    <w:p>
-      <w:pPr>
-        <w:rPr>
-          <w:lang w:val="en-US"/>
-        </w:rPr>
-      </w:pPr>
-      <w:r>
-        <w:t>A:</w:t>
-      </w:r>
-      <w:r>
-        <w:t xml:space="preserve"> Más cerca del uso de herramientas computacionales para estudiar temas humanísticos.</w:t>
-      </w:r>
-      <w:r>
-        <w:t xml:space="preserve"> </w:t>
-      </w:r>
-    </w:p>
-    <w:p>
-      <w:pPr>
-        <w:rPr>
-          <w:lang w:val="en-US"/>
-        </w:rPr>
-      </w:pPr>
-    </w:p>
+    </w:p>
+    <w:p/>
     <w:p>
       <w:r>
         <w:t xml:space="preserve">B: </w:t>
@@ -326,15 +229,7 @@
         <w:t xml:space="preserve"> de la tradición humanística. </w:t>
       </w:r>
       <w:r>
-        <w:t xml:space="preserve">En esta línea, ¿considera que las humanidades digitales abre una oportunidad para cuestionar los problemas de la tradición de las humanidades y el humanismo? Es decir, la distinción entre civilización (usualmente la cultura occidental grecolatina) y la barbarie (la </w:t>
-      </w:r>
-      <w:proofErr w:type="spellStart"/>
-      <w:r>
-        <w:t>otradad</w:t>
-      </w:r>
-      <w:proofErr w:type="spellEnd"/>
-      <w:r>
-        <w:t xml:space="preserve"> y la diferencia), o aproximaciones elitistas a la cultura y el conocimiento.</w:t>
+        <w:t>En esta línea, ¿considera que las humanidades digitales abre una oportunidad para cuestionar los problemas de la tradición de las humanidades y el humanismo? Es decir, la distinción entre civilización (usualmente la cultura occidental grecolatina) y la barbarie (la otradad y la diferencia), o aproximaciones elitistas a la cultura y el conocimiento.</w:t>
       </w:r>
     </w:p>
     <w:p/>
@@ -473,11 +368,9 @@
       </w:r>
     </w:p>
     <w:p>
-      <w:proofErr w:type="spellStart"/>
       <w:r>
         <w:t>Hacktivismo</w:t>
       </w:r>
-      <w:proofErr w:type="spellEnd"/>
     </w:p>
     <w:p>
       <w:pPr>

</xml_diff>